<commit_message>
I Forgot Editsign Mod...Sorry. It's added now.
</commit_message>
<xml_diff>
--- a/MOD简介-20210709.docx
+++ b/MOD简介-20210709.docx
@@ -408,7 +408,21 @@
           <w:szCs w:val="21"/>
           <w:lang w:val="en-US" w:eastAsia="zh-CN"/>
         </w:rPr>
-        <w:t>本次更新MOD53个，其中包含43个新增MOD、10个可选MOD，内容较多，希望大家能仔细在WIKI阅读一下更新内容后，实际装一下，挑出自己比较喜欢觉得可以有的，我会装到服务器上。另外，除了需要两为玩家以上才能测试的mod外，mod都以经过测试，互相兼容且能稳定运行。如游玩过程中遇到任何问题，请及时反映，谢谢。希望大家周末玩的开心。</w:t>
+        <w:t>本次更新MOD54</w:t>
+      </w:r>
+      <w:bookmarkStart w:id="0" w:name="_GoBack"/>
+      <w:bookmarkEnd w:id="0"/>
+      <w:r>
+        <w:rPr>
+          <w:rFonts w:hint="eastAsia" w:ascii="微软雅黑" w:hAnsi="微软雅黑" w:eastAsia="微软雅黑" w:cs="微软雅黑"/>
+          <w:b/>
+          <w:bCs/>
+          <w:color w:val="FF0000"/>
+          <w:sz w:val="18"/>
+          <w:szCs w:val="21"/>
+          <w:lang w:val="en-US" w:eastAsia="zh-CN"/>
+        </w:rPr>
+        <w:t>个，其中包含44个新增MOD、10个可选MOD，内容较多，希望大家能仔细在WIKI阅读一下更新内容后，实际装一下，挑出自己比较喜欢觉得可以有的，我会装到服务器上。另外，除了需要两为玩家以上才能测试的mod外，mod都以经过测试，互相兼容且能稳定运行。如游玩过程中遇到任何问题，请及时反映，谢谢。希望大家周末玩的开心。</w:t>
       </w:r>
     </w:p>
     <w:p>
@@ -3243,20 +3257,7 @@
           <w:szCs w:val="21"/>
           <w:lang w:val="en-US" w:eastAsia="zh-CN"/>
         </w:rPr>
-        <w:t>加了一个饲料槽，里面可以放入饲料，牲口自己会</w:t>
-      </w:r>
-      <w:bookmarkStart w:id="0" w:name="_GoBack"/>
-      <w:bookmarkEnd w:id="0"/>
-      <w:r>
-        <w:rPr>
-          <w:rFonts w:hint="eastAsia" w:ascii="微软雅黑" w:hAnsi="微软雅黑" w:eastAsia="微软雅黑" w:cs="微软雅黑"/>
-          <w:b w:val="0"/>
-          <w:bCs w:val="0"/>
-          <w:sz w:val="18"/>
-          <w:szCs w:val="21"/>
-          <w:lang w:val="en-US" w:eastAsia="zh-CN"/>
-        </w:rPr>
-        <w:t>去吃，然后自己生仔。</w:t>
+        <w:t>加了一个饲料槽，里面可以放入饲料，牲口自己会去吃，然后自己生仔。</w:t>
       </w:r>
     </w:p>
     <w:p>

</xml_diff>